<commit_message>
resubiendo correciones finales al informe
</commit_message>
<xml_diff>
--- a/4 - Alternativas Consideradas y Estrategias Adoptadas.docx
+++ b/4 - Alternativas Consideradas y Estrategias Adoptadas.docx
@@ -1,6 +1,6 @@
 
 <file path=word/document.xml><?xml version="1.0" encoding="utf-8"?>
-<w:document xmlns:wpc="http://schemas.microsoft.com/office/word/2010/wordprocessingCanvas" xmlns:cx="http://schemas.microsoft.com/office/drawing/2014/chartex" xmlns:cx1="http://schemas.microsoft.com/office/drawing/2015/9/8/chartex" xmlns:cx2="http://schemas.microsoft.com/office/drawing/2015/10/21/chartex" xmlns:cx3="http://schemas.microsoft.com/office/drawing/2016/5/9/chartex" xmlns:cx4="http://schemas.microsoft.com/office/drawing/2016/5/10/chartex" xmlns:cx5="http://schemas.microsoft.com/office/drawing/2016/5/11/chartex" xmlns:cx6="http://schemas.microsoft.com/office/drawing/2016/5/12/chartex" xmlns:cx7="http://schemas.microsoft.com/office/drawing/2016/5/13/chartex" xmlns:cx8="http://schemas.microsoft.com/office/drawing/2016/5/14/chartex" xmlns:mc="http://schemas.openxmlformats.org/markup-compatibility/2006" xmlns:aink="http://schemas.microsoft.com/office/drawing/2016/ink" xmlns:am3d="http://schemas.microsoft.com/office/drawing/2017/model3d" xmlns:o="urn:schemas-microsoft-com:office:office" xmlns:r="http://schemas.openxmlformats.org/officeDocument/2006/relationships" xmlns:m="http://schemas.openxmlformats.org/officeDocument/2006/math" xmlns:v="urn:schemas-microsoft-com:vml" xmlns:wp14="http://schemas.microsoft.com/office/word/2010/wordprocessingDrawing" xmlns:wp="http://schemas.openxmlformats.org/drawingml/2006/wordprocessingDrawing" xmlns:w10="urn:schemas-microsoft-com:office:word" xmlns:w="http://schemas.openxmlformats.org/wordprocessingml/2006/main" xmlns:w14="http://schemas.microsoft.com/office/word/2010/wordml" xmlns:w15="http://schemas.microsoft.com/office/word/2012/wordml" xmlns:w16cid="http://schemas.microsoft.com/office/word/2016/wordml/cid" xmlns:w16se="http://schemas.microsoft.com/office/word/2015/wordml/symex" xmlns:wpg="http://schemas.microsoft.com/office/word/2010/wordprocessingGroup" xmlns:wpi="http://schemas.microsoft.com/office/word/2010/wordprocessingInk" xmlns:wne="http://schemas.microsoft.com/office/word/2006/wordml" xmlns:wps="http://schemas.microsoft.com/office/word/2010/wordprocessingShape" mc:Ignorable="w14 w15 w16se w16cid wp14">
+<w:document xmlns:wpc="http://schemas.microsoft.com/office/word/2010/wordprocessingCanvas" xmlns:cx="http://schemas.microsoft.com/office/drawing/2014/chartex" xmlns:cx1="http://schemas.microsoft.com/office/drawing/2015/9/8/chartex" xmlns:mc="http://schemas.openxmlformats.org/markup-compatibility/2006" xmlns:o="urn:schemas-microsoft-com:office:office" xmlns:r="http://schemas.openxmlformats.org/officeDocument/2006/relationships" xmlns:m="http://schemas.openxmlformats.org/officeDocument/2006/math" xmlns:v="urn:schemas-microsoft-com:vml" xmlns:wp14="http://schemas.microsoft.com/office/word/2010/wordprocessingDrawing" xmlns:wp="http://schemas.openxmlformats.org/drawingml/2006/wordprocessingDrawing" xmlns:w10="urn:schemas-microsoft-com:office:word" xmlns:w="http://schemas.openxmlformats.org/wordprocessingml/2006/main" xmlns:w14="http://schemas.microsoft.com/office/word/2010/wordml" xmlns:w15="http://schemas.microsoft.com/office/word/2012/wordml" xmlns:w16se="http://schemas.microsoft.com/office/word/2015/wordml/symex" xmlns:wpg="http://schemas.microsoft.com/office/word/2010/wordprocessingGroup" xmlns:wpi="http://schemas.microsoft.com/office/word/2010/wordprocessingInk" xmlns:wne="http://schemas.microsoft.com/office/word/2006/wordml" xmlns:wps="http://schemas.microsoft.com/office/word/2010/wordprocessingShape" mc:Ignorable="w14 w15 w16se wp14">
   <w:body>
     <w:p>
       <w:pPr>
@@ -345,13 +345,15 @@
         <w:jc w:val="both"/>
         <w:rPr>
           <w:rFonts w:ascii="Arial" w:hAnsi="Arial" w:cs="Arial"/>
-          <w:sz w:val="28"/>
-          <w:u w:val="single"/>
-        </w:rPr>
-      </w:pPr>
-      <w:r>
-        <w:rPr>
-          <w:rFonts w:ascii="Arial" w:hAnsi="Arial" w:cs="Arial"/>
+          <w:b/>
+          <w:sz w:val="28"/>
+          <w:u w:val="single"/>
+        </w:rPr>
+      </w:pPr>
+      <w:r>
+        <w:rPr>
+          <w:rFonts w:ascii="Arial" w:hAnsi="Arial" w:cs="Arial"/>
+          <w:b/>
           <w:sz w:val="28"/>
           <w:u w:val="single"/>
         </w:rPr>
@@ -362,6 +364,7 @@
       <w:r>
         <w:rPr>
           <w:rFonts w:ascii="Arial" w:hAnsi="Arial" w:cs="Arial"/>
+          <w:b/>
           <w:sz w:val="28"/>
           <w:u w:val="single"/>
         </w:rPr>
@@ -371,6 +374,7 @@
       <w:r>
         <w:rPr>
           <w:rFonts w:ascii="Arial" w:hAnsi="Arial" w:cs="Arial"/>
+          <w:b/>
           <w:sz w:val="28"/>
           <w:u w:val="single"/>
         </w:rPr>
@@ -380,6 +384,7 @@
       <w:r>
         <w:rPr>
           <w:rFonts w:ascii="Arial" w:hAnsi="Arial" w:cs="Arial"/>
+          <w:b/>
           <w:sz w:val="28"/>
           <w:u w:val="single"/>
         </w:rPr>
@@ -469,7 +474,35 @@
           <w:rFonts w:ascii="Arial" w:hAnsi="Arial" w:cs="Arial"/>
           <w:sz w:val="24"/>
         </w:rPr>
-        <w:t>. Sin embargo, esto trajo consigo la necesidad de encontrar una alternativa para aun así permitirle al usuario 3 oportunidades, además de verificar que el usuario ingrese un solo valor. Originalmente desarrollamos los distintos casos del “</w:t>
+        <w:t xml:space="preserve">. Sin embargo, esto trajo consigo la necesidad de encontrar una alternativa para aun así permitirle al usuario 3 </w:t>
+      </w:r>
+      <w:r>
+        <w:rPr>
+          <w:rFonts w:ascii="Arial" w:hAnsi="Arial" w:cs="Arial"/>
+          <w:sz w:val="24"/>
+        </w:rPr>
+        <w:t>intentos en caso de que cometiera un error (a</w:t>
+      </w:r>
+      <w:r>
+        <w:rPr>
+          <w:rFonts w:ascii="Arial" w:hAnsi="Arial" w:cs="Arial"/>
+          <w:sz w:val="24"/>
+        </w:rPr>
+        <w:t>demás de verificar que el usuario ingrese un solo valor</w:t>
+      </w:r>
+      <w:r>
+        <w:rPr>
+          <w:rFonts w:ascii="Arial" w:hAnsi="Arial" w:cs="Arial"/>
+          <w:sz w:val="24"/>
+        </w:rPr>
+        <w:t>)</w:t>
+      </w:r>
+      <w:r>
+        <w:rPr>
+          <w:rFonts w:ascii="Arial" w:hAnsi="Arial" w:cs="Arial"/>
+          <w:sz w:val="24"/>
+        </w:rPr>
+        <w:t>. Originalmente desarrollamos los distintos casos del “</w:t>
       </w:r>
       <w:proofErr w:type="spellStart"/>
       <w:proofErr w:type="gramStart"/>
@@ -557,38 +590,41 @@
           <w:rFonts w:ascii="Arial" w:hAnsi="Arial" w:cs="Arial"/>
           <w:sz w:val="24"/>
         </w:rPr>
-        <w:t xml:space="preserve"> y la cantidad de intentos que se ha llevado a cabo. Gracias a esto, pudimos realizar la corrección del programa más rápido. El único menú que requirió más trabajo, sin embargo, fue el sub-menú Asignaturas. </w:t>
-      </w:r>
-      <w:r>
-        <w:rPr>
-          <w:rFonts w:ascii="Arial" w:hAnsi="Arial" w:cs="Arial"/>
-          <w:color w:val="FF0000"/>
-          <w:sz w:val="28"/>
-        </w:rPr>
-        <w:t>[ESTO ULTIMO NO ME CONVENCE HASTA SABER QUE ESTA TODO CORREGIDO]</w:t>
-      </w:r>
-    </w:p>
-    <w:p>
-      <w:pPr>
-        <w:jc w:val="both"/>
-        <w:rPr>
-          <w:rFonts w:ascii="Arial" w:hAnsi="Arial" w:cs="Arial"/>
-          <w:sz w:val="24"/>
-        </w:rPr>
-      </w:pPr>
-    </w:p>
-    <w:p>
-      <w:pPr>
-        <w:jc w:val="both"/>
-        <w:rPr>
-          <w:rFonts w:ascii="Arial" w:hAnsi="Arial" w:cs="Arial"/>
-          <w:sz w:val="28"/>
-          <w:u w:val="single"/>
-        </w:rPr>
-      </w:pPr>
-      <w:r>
-        <w:rPr>
-          <w:rFonts w:ascii="Arial" w:hAnsi="Arial" w:cs="Arial"/>
+        <w:t xml:space="preserve"> y la cantidad de intentos que se ha llevado a cabo. Gracias a esto, pudimos realizar la corrección del programa más rápido. El único menú que requirió más trabajo, sin embarg</w:t>
+      </w:r>
+      <w:r>
+        <w:rPr>
+          <w:rFonts w:ascii="Arial" w:hAnsi="Arial" w:cs="Arial"/>
+          <w:sz w:val="24"/>
+        </w:rPr>
+        <w:t>o, fue el sub-menú Asignaturas. La explicación del mismo se desarrolla más adelante en esta misma sección.</w:t>
+      </w:r>
+      <w:bookmarkStart w:id="0" w:name="_GoBack"/>
+      <w:bookmarkEnd w:id="0"/>
+    </w:p>
+    <w:p>
+      <w:pPr>
+        <w:jc w:val="both"/>
+        <w:rPr>
+          <w:rFonts w:ascii="Arial" w:hAnsi="Arial" w:cs="Arial"/>
+          <w:sz w:val="24"/>
+        </w:rPr>
+      </w:pPr>
+    </w:p>
+    <w:p>
+      <w:pPr>
+        <w:jc w:val="both"/>
+        <w:rPr>
+          <w:rFonts w:ascii="Arial" w:hAnsi="Arial" w:cs="Arial"/>
+          <w:b/>
+          <w:sz w:val="28"/>
+          <w:u w:val="single"/>
+        </w:rPr>
+      </w:pPr>
+      <w:r>
+        <w:rPr>
+          <w:rFonts w:ascii="Arial" w:hAnsi="Arial" w:cs="Arial"/>
+          <w:b/>
           <w:sz w:val="28"/>
           <w:u w:val="single"/>
         </w:rPr>
@@ -597,6 +633,7 @@
       <w:r>
         <w:rPr>
           <w:rFonts w:ascii="Arial" w:hAnsi="Arial" w:cs="Arial"/>
+          <w:b/>
           <w:sz w:val="28"/>
           <w:u w:val="single"/>
         </w:rPr>
@@ -607,6 +644,7 @@
       <w:r>
         <w:rPr>
           <w:rFonts w:ascii="Arial" w:hAnsi="Arial" w:cs="Arial"/>
+          <w:b/>
           <w:sz w:val="28"/>
           <w:u w:val="single"/>
         </w:rPr>
@@ -616,6 +654,7 @@
       <w:r>
         <w:rPr>
           <w:rFonts w:ascii="Arial" w:hAnsi="Arial" w:cs="Arial"/>
+          <w:b/>
           <w:sz w:val="28"/>
           <w:u w:val="single"/>
         </w:rPr>
@@ -625,6 +664,7 @@
       <w:r>
         <w:rPr>
           <w:rFonts w:ascii="Arial" w:hAnsi="Arial" w:cs="Arial"/>
+          <w:b/>
           <w:sz w:val="28"/>
           <w:u w:val="single"/>
         </w:rPr>
@@ -633,6 +673,7 @@
       <w:r>
         <w:rPr>
           <w:rFonts w:ascii="Arial" w:hAnsi="Arial" w:cs="Arial"/>
+          <w:b/>
           <w:sz w:val="28"/>
           <w:u w:val="single"/>
         </w:rPr>
@@ -652,7 +693,7 @@
           <w:rFonts w:ascii="Arial" w:hAnsi="Arial" w:cs="Arial"/>
           <w:sz w:val="24"/>
         </w:rPr>
-        <w:t>Con la intención de que la misma fuera utilizada por la función “finalizar();”, nuestro objetivo era condensar la re-inicialización de los datos del usuario en una función. Para ello, declaramos la función “</w:t>
+        <w:t>Con la intención de que la misma fuera utilizada por la función “</w:t>
       </w:r>
       <w:proofErr w:type="gramStart"/>
       <w:r>
@@ -660,6 +701,22 @@
           <w:rFonts w:ascii="Arial" w:hAnsi="Arial" w:cs="Arial"/>
           <w:sz w:val="24"/>
         </w:rPr>
+        <w:t>finalizar(</w:t>
+      </w:r>
+      <w:proofErr w:type="gramEnd"/>
+      <w:r>
+        <w:rPr>
+          <w:rFonts w:ascii="Arial" w:hAnsi="Arial" w:cs="Arial"/>
+          <w:sz w:val="24"/>
+        </w:rPr>
+        <w:t>);”, nuestro objetivo era condensar la re-inicialización de los datos del usuario en una función. Para ello, declaramos la función “</w:t>
+      </w:r>
+      <w:proofErr w:type="gramStart"/>
+      <w:r>
+        <w:rPr>
+          <w:rFonts w:ascii="Arial" w:hAnsi="Arial" w:cs="Arial"/>
+          <w:sz w:val="24"/>
+        </w:rPr>
         <w:t>reinit(</w:t>
       </w:r>
       <w:proofErr w:type="gramEnd"/>
@@ -692,13 +749,15 @@
         <w:jc w:val="both"/>
         <w:rPr>
           <w:rFonts w:ascii="Arial" w:hAnsi="Arial" w:cs="Arial"/>
-          <w:sz w:val="28"/>
-          <w:u w:val="single"/>
-        </w:rPr>
-      </w:pPr>
-      <w:r>
-        <w:rPr>
-          <w:rFonts w:ascii="Arial" w:hAnsi="Arial" w:cs="Arial"/>
+          <w:b/>
+          <w:sz w:val="28"/>
+          <w:u w:val="single"/>
+        </w:rPr>
+      </w:pPr>
+      <w:r>
+        <w:rPr>
+          <w:rFonts w:ascii="Arial" w:hAnsi="Arial" w:cs="Arial"/>
+          <w:b/>
           <w:sz w:val="28"/>
           <w:u w:val="single"/>
         </w:rPr>
@@ -707,6 +766,7 @@
       <w:r>
         <w:rPr>
           <w:rFonts w:ascii="Arial" w:hAnsi="Arial" w:cs="Arial"/>
+          <w:b/>
           <w:sz w:val="28"/>
           <w:u w:val="single"/>
         </w:rPr>
@@ -716,6 +776,7 @@
       <w:r>
         <w:rPr>
           <w:rFonts w:ascii="Arial" w:hAnsi="Arial" w:cs="Arial"/>
+          <w:b/>
           <w:sz w:val="28"/>
           <w:u w:val="single"/>
         </w:rPr>
@@ -725,6 +786,7 @@
       <w:r>
         <w:rPr>
           <w:rFonts w:ascii="Arial" w:hAnsi="Arial" w:cs="Arial"/>
+          <w:b/>
           <w:sz w:val="28"/>
           <w:u w:val="single"/>
         </w:rPr>
@@ -734,6 +796,7 @@
       <w:r>
         <w:rPr>
           <w:rFonts w:ascii="Arial" w:hAnsi="Arial" w:cs="Arial"/>
+          <w:b/>
           <w:sz w:val="28"/>
           <w:u w:val="single"/>
         </w:rPr>
@@ -743,6 +806,7 @@
       <w:r>
         <w:rPr>
           <w:rFonts w:ascii="Arial" w:hAnsi="Arial" w:cs="Arial"/>
+          <w:b/>
           <w:sz w:val="28"/>
           <w:u w:val="single"/>
         </w:rPr>
@@ -752,6 +816,7 @@
       <w:r>
         <w:rPr>
           <w:rFonts w:ascii="Arial" w:hAnsi="Arial" w:cs="Arial"/>
+          <w:b/>
           <w:sz w:val="28"/>
           <w:u w:val="single"/>
         </w:rPr>
@@ -761,6 +826,7 @@
       <w:r>
         <w:rPr>
           <w:rFonts w:ascii="Arial" w:hAnsi="Arial" w:cs="Arial"/>
+          <w:b/>
           <w:sz w:val="28"/>
           <w:u w:val="single"/>
         </w:rPr>
@@ -916,13 +982,15 @@
         <w:jc w:val="both"/>
         <w:rPr>
           <w:rFonts w:ascii="Arial" w:hAnsi="Arial" w:cs="Arial"/>
-          <w:sz w:val="28"/>
-          <w:u w:val="single"/>
-        </w:rPr>
-      </w:pPr>
-      <w:r>
-        <w:rPr>
-          <w:rFonts w:ascii="Arial" w:hAnsi="Arial" w:cs="Arial"/>
+          <w:b/>
+          <w:sz w:val="28"/>
+          <w:u w:val="single"/>
+        </w:rPr>
+      </w:pPr>
+      <w:r>
+        <w:rPr>
+          <w:rFonts w:ascii="Arial" w:hAnsi="Arial" w:cs="Arial"/>
+          <w:b/>
           <w:sz w:val="28"/>
           <w:u w:val="single"/>
         </w:rPr>
@@ -932,6 +1000,7 @@
       <w:r>
         <w:rPr>
           <w:rFonts w:ascii="Arial" w:hAnsi="Arial" w:cs="Arial"/>
+          <w:b/>
           <w:sz w:val="28"/>
           <w:u w:val="single"/>
         </w:rPr>
@@ -941,6 +1010,7 @@
       <w:r>
         <w:rPr>
           <w:rFonts w:ascii="Arial" w:hAnsi="Arial" w:cs="Arial"/>
+          <w:b/>
           <w:sz w:val="28"/>
           <w:u w:val="single"/>
         </w:rPr>
@@ -950,6 +1020,7 @@
       <w:r>
         <w:rPr>
           <w:rFonts w:ascii="Arial" w:hAnsi="Arial" w:cs="Arial"/>
+          <w:b/>
           <w:sz w:val="28"/>
           <w:u w:val="single"/>
         </w:rPr>
@@ -959,6 +1030,7 @@
       <w:r>
         <w:rPr>
           <w:rFonts w:ascii="Arial" w:hAnsi="Arial" w:cs="Arial"/>
+          <w:b/>
           <w:sz w:val="28"/>
           <w:u w:val="single"/>
         </w:rPr>
@@ -1027,6 +1099,7 @@
         <w:jc w:val="both"/>
         <w:rPr>
           <w:rFonts w:ascii="Arial" w:hAnsi="Arial" w:cs="Arial"/>
+          <w:b/>
           <w:sz w:val="28"/>
           <w:szCs w:val="28"/>
           <w:u w:val="single"/>
@@ -1035,6 +1108,7 @@
       <w:r>
         <w:rPr>
           <w:rFonts w:ascii="Arial" w:hAnsi="Arial" w:cs="Arial"/>
+          <w:b/>
           <w:sz w:val="28"/>
           <w:szCs w:val="28"/>
           <w:u w:val="single"/>
@@ -1087,6 +1161,7 @@
         <w:jc w:val="both"/>
         <w:rPr>
           <w:rFonts w:ascii="Arial" w:hAnsi="Arial" w:cs="Arial"/>
+          <w:b/>
           <w:sz w:val="28"/>
           <w:szCs w:val="28"/>
           <w:u w:val="single"/>
@@ -1095,6 +1170,7 @@
       <w:r>
         <w:rPr>
           <w:rFonts w:ascii="Arial" w:hAnsi="Arial" w:cs="Arial"/>
+          <w:b/>
           <w:sz w:val="28"/>
           <w:szCs w:val="28"/>
           <w:u w:val="single"/>
@@ -1237,13 +1313,15 @@
         <w:jc w:val="both"/>
         <w:rPr>
           <w:rFonts w:ascii="Arial" w:hAnsi="Arial" w:cs="Arial"/>
-          <w:sz w:val="24"/>
-          <w:u w:val="single"/>
-        </w:rPr>
-      </w:pPr>
-      <w:r>
-        <w:rPr>
-          <w:rFonts w:ascii="Arial" w:hAnsi="Arial" w:cs="Arial"/>
+          <w:b/>
+          <w:sz w:val="24"/>
+          <w:u w:val="single"/>
+        </w:rPr>
+      </w:pPr>
+      <w:r>
+        <w:rPr>
+          <w:rFonts w:ascii="Arial" w:hAnsi="Arial" w:cs="Arial"/>
+          <w:b/>
           <w:sz w:val="28"/>
           <w:u w:val="single"/>
         </w:rPr>
@@ -1356,13 +1434,15 @@
         <w:jc w:val="both"/>
         <w:rPr>
           <w:rFonts w:ascii="Arial" w:hAnsi="Arial" w:cs="Arial"/>
-          <w:sz w:val="28"/>
-          <w:u w:val="single"/>
-        </w:rPr>
-      </w:pPr>
-      <w:r>
-        <w:rPr>
-          <w:rFonts w:ascii="Arial" w:hAnsi="Arial" w:cs="Arial"/>
+          <w:b/>
+          <w:sz w:val="28"/>
+          <w:u w:val="single"/>
+        </w:rPr>
+      </w:pPr>
+      <w:r>
+        <w:rPr>
+          <w:rFonts w:ascii="Arial" w:hAnsi="Arial" w:cs="Arial"/>
+          <w:b/>
           <w:sz w:val="28"/>
           <w:u w:val="single"/>
         </w:rPr>
@@ -1382,45 +1462,6 @@
           <w:rFonts w:ascii="Arial" w:hAnsi="Arial" w:cs="Arial"/>
           <w:sz w:val="24"/>
         </w:rPr>
-        <w:t xml:space="preserve">{Mauricio </w:t>
-      </w:r>
-      <w:proofErr w:type="gramStart"/>
-      <w:r>
-        <w:rPr>
-          <w:rFonts w:ascii="Arial" w:hAnsi="Arial" w:cs="Arial"/>
-          <w:sz w:val="24"/>
-        </w:rPr>
-        <w:t>Here}</w:t>
-      </w:r>
-      <w:r>
-        <w:rPr>
-          <w:rFonts w:ascii="Arial" w:hAnsi="Arial" w:cs="Arial"/>
-          <w:sz w:val="24"/>
-        </w:rPr>
-        <w:t>{</w:t>
-      </w:r>
-      <w:proofErr w:type="gramEnd"/>
-      <w:r>
-        <w:rPr>
-          <w:rFonts w:ascii="Arial" w:hAnsi="Arial" w:cs="Arial"/>
-          <w:sz w:val="24"/>
-        </w:rPr>
-        <w:t>Here i am}</w:t>
-      </w:r>
-    </w:p>
-    <w:p>
-      <w:pPr>
-        <w:jc w:val="both"/>
-        <w:rPr>
-          <w:rFonts w:ascii="Arial" w:hAnsi="Arial" w:cs="Arial"/>
-          <w:sz w:val="24"/>
-        </w:rPr>
-      </w:pPr>
-      <w:r>
-        <w:rPr>
-          <w:rFonts w:ascii="Arial" w:hAnsi="Arial" w:cs="Arial"/>
-          <w:sz w:val="24"/>
-        </w:rPr>
         <w:t>En este menú el usuario podía agregar las materias que curso y las notas correspondientes, a su vez el usuario puede reescribir la función si es que escribió mal una materia o la nota ingresada no se corresponde, o simplemente podía borrar la materia seleccionando en que numero esta.</w:t>
       </w:r>
     </w:p>
@@ -1437,7 +1478,74 @@
           <w:rFonts w:ascii="Arial" w:hAnsi="Arial" w:cs="Arial"/>
           <w:sz w:val="24"/>
         </w:rPr>
-        <w:t xml:space="preserve">Al ser un menú de temática dinámica, ya que al menú va creciendo conforme a la cantidad de materias que se agregan (hasta llegar a un tope predefinido por nosotros) el mismo no se podía escribir de la misma forma que los demás, para esto </w:t>
+        <w:t xml:space="preserve">Al ser un menú de temática dinámica, ya que al menú va creciendo conforme a la cantidad de materias que se agregan (hasta llegar a un tope predefinido por nosotros) el mismo no se podía escribir de la misma forma que los demás, para esto al cambiar de usar </w:t>
+      </w:r>
+      <w:proofErr w:type="spellStart"/>
+      <w:r>
+        <w:rPr>
+          <w:rFonts w:ascii="Arial" w:hAnsi="Arial" w:cs="Arial"/>
+          <w:sz w:val="24"/>
+        </w:rPr>
+        <w:t>ifs</w:t>
+      </w:r>
+      <w:proofErr w:type="spellEnd"/>
+      <w:r>
+        <w:rPr>
+          <w:rFonts w:ascii="Arial" w:hAnsi="Arial" w:cs="Arial"/>
+          <w:sz w:val="24"/>
+        </w:rPr>
+        <w:t xml:space="preserve"> anidados a </w:t>
+      </w:r>
+      <w:proofErr w:type="spellStart"/>
+      <w:r>
+        <w:rPr>
+          <w:rFonts w:ascii="Arial" w:hAnsi="Arial" w:cs="Arial"/>
+          <w:sz w:val="24"/>
+        </w:rPr>
+        <w:t>switchs</w:t>
+      </w:r>
+      <w:proofErr w:type="spellEnd"/>
+      <w:r>
+        <w:rPr>
+          <w:rFonts w:ascii="Arial" w:hAnsi="Arial" w:cs="Arial"/>
+          <w:sz w:val="24"/>
+        </w:rPr>
+        <w:t xml:space="preserve"> </w:t>
+      </w:r>
+      <w:r>
+        <w:rPr>
+          <w:rFonts w:ascii="Arial" w:hAnsi="Arial" w:cs="Arial"/>
+          <w:sz w:val="24"/>
+        </w:rPr>
+        <w:t>recurrí</w:t>
+      </w:r>
+      <w:r>
+        <w:rPr>
+          <w:rFonts w:ascii="Arial" w:hAnsi="Arial" w:cs="Arial"/>
+          <w:sz w:val="24"/>
+        </w:rPr>
+        <w:t xml:space="preserve"> al caso default para para dirigir a la opción de </w:t>
+      </w:r>
+      <w:r>
+        <w:rPr>
+          <w:rFonts w:ascii="Arial" w:hAnsi="Arial" w:cs="Arial"/>
+          <w:sz w:val="24"/>
+        </w:rPr>
+        <w:t>sobre escritura</w:t>
+      </w:r>
+      <w:r>
+        <w:rPr>
+          <w:rFonts w:ascii="Arial" w:hAnsi="Arial" w:cs="Arial"/>
+          <w:sz w:val="24"/>
+        </w:rPr>
+        <w:t xml:space="preserve"> de materias</w:t>
+      </w:r>
+      <w:r>
+        <w:rPr>
+          <w:rFonts w:ascii="Arial" w:hAnsi="Arial" w:cs="Arial"/>
+          <w:sz w:val="24"/>
+        </w:rPr>
+        <w:t xml:space="preserve">, en la misma se comprueba que la materia </w:t>
       </w:r>
       <w:r>
         <w:rPr>
@@ -1445,76 +1553,7 @@
           <w:sz w:val="24"/>
         </w:rPr>
         <w:lastRenderedPageBreak/>
-        <w:t xml:space="preserve">al cambiar de usar </w:t>
-      </w:r>
-      <w:proofErr w:type="spellStart"/>
-      <w:r>
-        <w:rPr>
-          <w:rFonts w:ascii="Arial" w:hAnsi="Arial" w:cs="Arial"/>
-          <w:sz w:val="24"/>
-        </w:rPr>
-        <w:t>ifs</w:t>
-      </w:r>
-      <w:proofErr w:type="spellEnd"/>
-      <w:r>
-        <w:rPr>
-          <w:rFonts w:ascii="Arial" w:hAnsi="Arial" w:cs="Arial"/>
-          <w:sz w:val="24"/>
-        </w:rPr>
-        <w:t xml:space="preserve"> anidados a </w:t>
-      </w:r>
-      <w:proofErr w:type="spellStart"/>
-      <w:r>
-        <w:rPr>
-          <w:rFonts w:ascii="Arial" w:hAnsi="Arial" w:cs="Arial"/>
-          <w:sz w:val="24"/>
-        </w:rPr>
-        <w:t>switchs</w:t>
-      </w:r>
-      <w:proofErr w:type="spellEnd"/>
-      <w:r>
-        <w:rPr>
-          <w:rFonts w:ascii="Arial" w:hAnsi="Arial" w:cs="Arial"/>
-          <w:sz w:val="24"/>
-        </w:rPr>
-        <w:t xml:space="preserve"> </w:t>
-      </w:r>
-      <w:r>
-        <w:rPr>
-          <w:rFonts w:ascii="Arial" w:hAnsi="Arial" w:cs="Arial"/>
-          <w:sz w:val="24"/>
-        </w:rPr>
-        <w:t>recurrí</w:t>
-      </w:r>
-      <w:r>
-        <w:rPr>
-          <w:rFonts w:ascii="Arial" w:hAnsi="Arial" w:cs="Arial"/>
-          <w:sz w:val="24"/>
-        </w:rPr>
-        <w:t xml:space="preserve"> al caso default para para dirigir a la opción de </w:t>
-      </w:r>
-      <w:r>
-        <w:rPr>
-          <w:rFonts w:ascii="Arial" w:hAnsi="Arial" w:cs="Arial"/>
-          <w:sz w:val="24"/>
-        </w:rPr>
-        <w:t>sobre escritura</w:t>
-      </w:r>
-      <w:bookmarkStart w:id="0" w:name="_GoBack"/>
-      <w:bookmarkEnd w:id="0"/>
-      <w:r>
-        <w:rPr>
-          <w:rFonts w:ascii="Arial" w:hAnsi="Arial" w:cs="Arial"/>
-          <w:sz w:val="24"/>
-        </w:rPr>
-        <w:t xml:space="preserve"> de materias</w:t>
-      </w:r>
-      <w:r>
-        <w:rPr>
-          <w:rFonts w:ascii="Arial" w:hAnsi="Arial" w:cs="Arial"/>
-          <w:sz w:val="24"/>
-        </w:rPr>
-        <w:t>, en la misma se comprueba que la materia seleccionada exista y que tenga sentido lo ya que todo lo que se escriba y no sea un caso definido termina yendo al caso de default.</w:t>
+        <w:t>seleccionada exista y que tenga sentido lo ya que todo lo que se escriba y no sea un caso definido termina yendo al caso de default.</w:t>
       </w:r>
     </w:p>
     <w:p>
@@ -1524,7 +1563,6 @@
           <w:rFonts w:ascii="Arial" w:hAnsi="Arial" w:cs="Arial"/>
           <w:sz w:val="28"/>
           <w:szCs w:val="28"/>
-          <w:u w:val="single"/>
         </w:rPr>
       </w:pPr>
       <w:r>
@@ -1532,254 +1570,222 @@
           <w:rFonts w:ascii="Arial" w:hAnsi="Arial" w:cs="Arial"/>
           <w:sz w:val="28"/>
           <w:szCs w:val="28"/>
-          <w:u w:val="single"/>
-        </w:rPr>
-        <w:t>Función Agregar</w:t>
-      </w:r>
-      <w:r>
+        </w:rPr>
+        <w:t>Función Agregar:</w:t>
+      </w:r>
+    </w:p>
+    <w:p>
+      <w:pPr>
+        <w:jc w:val="both"/>
+        <w:rPr>
+          <w:rFonts w:ascii="Arial" w:hAnsi="Arial" w:cs="Arial"/>
+          <w:sz w:val="24"/>
+        </w:rPr>
+      </w:pPr>
+      <w:r>
+        <w:rPr>
+          <w:rFonts w:ascii="Arial" w:hAnsi="Arial" w:cs="Arial"/>
+          <w:sz w:val="24"/>
+        </w:rPr>
+        <w:t xml:space="preserve">En esta función agrego la matrices de asignaturas y al vector de notas los valores correspondientes, comprobando al entrar a esta función que la cantidad de materias que hay en el la matriz no </w:t>
+      </w:r>
+      <w:r>
+        <w:rPr>
+          <w:rFonts w:ascii="Arial" w:hAnsi="Arial" w:cs="Arial"/>
+          <w:sz w:val="24"/>
+        </w:rPr>
+        <w:t>haya</w:t>
+      </w:r>
+      <w:r>
+        <w:rPr>
+          <w:rFonts w:ascii="Arial" w:hAnsi="Arial" w:cs="Arial"/>
+          <w:sz w:val="24"/>
+        </w:rPr>
+        <w:t xml:space="preserve"> alcanzado su valor </w:t>
+      </w:r>
+      <w:r>
+        <w:rPr>
+          <w:rFonts w:ascii="Arial" w:hAnsi="Arial" w:cs="Arial"/>
+          <w:sz w:val="24"/>
+        </w:rPr>
+        <w:t xml:space="preserve">máximo si es </w:t>
+      </w:r>
+      <w:r>
+        <w:rPr>
+          <w:rFonts w:ascii="Arial" w:hAnsi="Arial" w:cs="Arial"/>
+          <w:sz w:val="24"/>
+        </w:rPr>
+        <w:t>así</w:t>
+      </w:r>
+      <w:r>
+        <w:rPr>
+          <w:rFonts w:ascii="Arial" w:hAnsi="Arial" w:cs="Arial"/>
+          <w:sz w:val="24"/>
+        </w:rPr>
+        <w:t xml:space="preserve">, imprime un mensaje de error y sale de la misma, ahora si todavía no se </w:t>
+      </w:r>
+      <w:r>
+        <w:rPr>
+          <w:rFonts w:ascii="Arial" w:hAnsi="Arial" w:cs="Arial"/>
+          <w:sz w:val="24"/>
+        </w:rPr>
+        <w:t>alcanzó el má</w:t>
+      </w:r>
+      <w:r>
+        <w:rPr>
+          <w:rFonts w:ascii="Arial" w:hAnsi="Arial" w:cs="Arial"/>
+          <w:sz w:val="24"/>
+        </w:rPr>
+        <w:t xml:space="preserve">ximo de las materias entonces comprueba de que de nota ingresada este dentro de los valores esperados (entero con un valor de 1 a 10), y si todo </w:t>
+      </w:r>
+      <w:r>
+        <w:rPr>
+          <w:rFonts w:ascii="Arial" w:hAnsi="Arial" w:cs="Arial"/>
+          <w:sz w:val="24"/>
+        </w:rPr>
+        <w:t>está</w:t>
+      </w:r>
+      <w:r>
+        <w:rPr>
+          <w:rFonts w:ascii="Arial" w:hAnsi="Arial" w:cs="Arial"/>
+          <w:sz w:val="24"/>
+        </w:rPr>
+        <w:t xml:space="preserve"> bien sale y vuelve al menú asignaturas.</w:t>
+      </w:r>
+    </w:p>
+    <w:p>
+      <w:pPr>
+        <w:jc w:val="both"/>
+        <w:rPr>
+          <w:rFonts w:ascii="Arial" w:hAnsi="Arial" w:cs="Arial"/>
+          <w:sz w:val="24"/>
+        </w:rPr>
+      </w:pPr>
+    </w:p>
+    <w:p>
+      <w:pPr>
+        <w:jc w:val="both"/>
         <w:rPr>
           <w:rFonts w:ascii="Arial" w:hAnsi="Arial" w:cs="Arial"/>
           <w:sz w:val="28"/>
           <w:szCs w:val="28"/>
-          <w:u w:val="single"/>
-        </w:rPr>
-        <w:t>:</w:t>
-      </w:r>
-    </w:p>
-    <w:p>
-      <w:pPr>
-        <w:jc w:val="both"/>
-        <w:rPr>
-          <w:rFonts w:ascii="Arial" w:hAnsi="Arial" w:cs="Arial"/>
-          <w:sz w:val="24"/>
-        </w:rPr>
-      </w:pPr>
-      <w:r>
-        <w:rPr>
-          <w:rFonts w:ascii="Arial" w:hAnsi="Arial" w:cs="Arial"/>
-          <w:sz w:val="24"/>
-        </w:rPr>
-        <w:t xml:space="preserve">En esta función agrego la matrices de asignaturas y al vector de notas los valores correspondientes, comprobando al entrar a esta función que la cantidad de materias que hay en el la matriz no </w:t>
-      </w:r>
-      <w:r>
-        <w:rPr>
-          <w:rFonts w:ascii="Arial" w:hAnsi="Arial" w:cs="Arial"/>
-          <w:sz w:val="24"/>
-        </w:rPr>
-        <w:t>haya</w:t>
-      </w:r>
-      <w:r>
-        <w:rPr>
-          <w:rFonts w:ascii="Arial" w:hAnsi="Arial" w:cs="Arial"/>
-          <w:sz w:val="24"/>
-        </w:rPr>
-        <w:t xml:space="preserve"> alcanzado su valor </w:t>
-      </w:r>
-      <w:r>
-        <w:rPr>
-          <w:rFonts w:ascii="Arial" w:hAnsi="Arial" w:cs="Arial"/>
-          <w:sz w:val="24"/>
-        </w:rPr>
-        <w:t xml:space="preserve">máximo si es </w:t>
-      </w:r>
-      <w:r>
-        <w:rPr>
-          <w:rFonts w:ascii="Arial" w:hAnsi="Arial" w:cs="Arial"/>
-          <w:sz w:val="24"/>
-        </w:rPr>
-        <w:t>así</w:t>
-      </w:r>
-      <w:r>
-        <w:rPr>
-          <w:rFonts w:ascii="Arial" w:hAnsi="Arial" w:cs="Arial"/>
-          <w:sz w:val="24"/>
-        </w:rPr>
-        <w:t xml:space="preserve">, imprime un mensaje de error y sale de la misma, ahora si todavía no se </w:t>
-      </w:r>
-      <w:r>
-        <w:rPr>
-          <w:rFonts w:ascii="Arial" w:hAnsi="Arial" w:cs="Arial"/>
-          <w:sz w:val="24"/>
-        </w:rPr>
-        <w:t>alcanzó el má</w:t>
-      </w:r>
-      <w:r>
-        <w:rPr>
-          <w:rFonts w:ascii="Arial" w:hAnsi="Arial" w:cs="Arial"/>
-          <w:sz w:val="24"/>
-        </w:rPr>
-        <w:t xml:space="preserve">ximo de las materias entonces comprueba de que de nota ingresada este dentro de los valores esperados (entero con un valor de 1 a 10), y si todo </w:t>
-      </w:r>
-      <w:r>
-        <w:rPr>
-          <w:rFonts w:ascii="Arial" w:hAnsi="Arial" w:cs="Arial"/>
-          <w:sz w:val="24"/>
-        </w:rPr>
-        <w:t>está</w:t>
-      </w:r>
-      <w:r>
-        <w:rPr>
-          <w:rFonts w:ascii="Arial" w:hAnsi="Arial" w:cs="Arial"/>
-          <w:sz w:val="24"/>
-        </w:rPr>
-        <w:t xml:space="preserve"> bien sale y vuelve al menú asignaturas.</w:t>
-      </w:r>
-    </w:p>
-    <w:p>
-      <w:pPr>
-        <w:jc w:val="both"/>
-        <w:rPr>
-          <w:rFonts w:ascii="Arial" w:hAnsi="Arial" w:cs="Arial"/>
-          <w:sz w:val="24"/>
-        </w:rPr>
-      </w:pPr>
-    </w:p>
-    <w:p>
-      <w:pPr>
-        <w:jc w:val="both"/>
+        </w:rPr>
+      </w:pPr>
+      <w:r>
         <w:rPr>
           <w:rFonts w:ascii="Arial" w:hAnsi="Arial" w:cs="Arial"/>
           <w:sz w:val="28"/>
           <w:szCs w:val="28"/>
-          <w:u w:val="single"/>
-        </w:rPr>
-      </w:pPr>
-      <w:r>
+        </w:rPr>
+        <w:t>Función Modificar:</w:t>
+      </w:r>
+    </w:p>
+    <w:p>
+      <w:pPr>
+        <w:jc w:val="both"/>
+        <w:rPr>
+          <w:rFonts w:ascii="Arial" w:hAnsi="Arial" w:cs="Arial"/>
+        </w:rPr>
+      </w:pPr>
+      <w:r>
+        <w:rPr>
+          <w:rFonts w:ascii="Arial" w:hAnsi="Arial" w:cs="Arial"/>
+        </w:rPr>
+        <w:t xml:space="preserve">La función permitía, después de haber ingresado al menos una materia con su nota, que el usuario modificara las asignaturas ya escritas y sus notas, la misma funciona como la función agregar solamente cambiando que no se le asigna </w:t>
+      </w:r>
+      <w:r>
+        <w:rPr>
+          <w:rFonts w:ascii="Arial" w:hAnsi="Arial" w:cs="Arial"/>
+        </w:rPr>
+        <w:t xml:space="preserve">en espacio nuevo, agrandando las opciones, sino que primero se elimina lo que estaba en el espacio seleccionado, para evitar </w:t>
+      </w:r>
+      <w:r>
+        <w:rPr>
+          <w:rFonts w:ascii="Arial" w:hAnsi="Arial" w:cs="Arial"/>
+        </w:rPr>
+        <w:t>que quedaran caracteres de otras materias</w:t>
+      </w:r>
+      <w:r>
+        <w:rPr>
+          <w:rFonts w:ascii="Arial" w:hAnsi="Arial" w:cs="Arial"/>
+        </w:rPr>
+        <w:t>.</w:t>
+      </w:r>
+      <w:r>
+        <w:rPr>
+          <w:rFonts w:ascii="Arial" w:hAnsi="Arial" w:cs="Arial"/>
+        </w:rPr>
+        <w:t xml:space="preserve"> Esta </w:t>
+      </w:r>
+      <w:r>
+        <w:rPr>
+          <w:rFonts w:ascii="Arial" w:hAnsi="Arial" w:cs="Arial"/>
+        </w:rPr>
+        <w:t>función,</w:t>
+      </w:r>
+      <w:r>
+        <w:rPr>
+          <w:rFonts w:ascii="Arial" w:hAnsi="Arial" w:cs="Arial"/>
+        </w:rPr>
+        <w:t xml:space="preserve"> a diferencia de las demás, necesito un proceso previo para eliminar los posibles errores en el caso de que se ingrese cualquier otra opción incorrecta, ya sea un carácter, opción fuera del rango disponible.</w:t>
+      </w:r>
+    </w:p>
+    <w:p>
+      <w:pPr>
+        <w:jc w:val="both"/>
         <w:rPr>
           <w:rFonts w:ascii="Arial" w:hAnsi="Arial" w:cs="Arial"/>
           <w:sz w:val="28"/>
           <w:szCs w:val="28"/>
           <w:u w:val="single"/>
         </w:rPr>
-        <w:t>Función Modificar</w:t>
-      </w:r>
-      <w:r>
+      </w:pPr>
+    </w:p>
+    <w:p>
+      <w:pPr>
+        <w:jc w:val="both"/>
         <w:rPr>
           <w:rFonts w:ascii="Arial" w:hAnsi="Arial" w:cs="Arial"/>
           <w:sz w:val="28"/>
           <w:szCs w:val="28"/>
-          <w:u w:val="single"/>
-        </w:rPr>
-        <w:t>:</w:t>
-      </w:r>
-    </w:p>
-    <w:p>
-      <w:pPr>
-        <w:jc w:val="both"/>
-        <w:rPr>
-          <w:rFonts w:ascii="Arial" w:hAnsi="Arial" w:cs="Arial"/>
-        </w:rPr>
-      </w:pPr>
-      <w:r>
-        <w:rPr>
-          <w:rFonts w:ascii="Arial" w:hAnsi="Arial" w:cs="Arial"/>
-        </w:rPr>
-        <w:t xml:space="preserve">La función permitía, después de haber ingresado al menos una materia con su nota, que el usuario modificara las asignaturas ya escritas y sus notas, la misma funciona como la función agregar solamente cambiando que no se le asigna </w:t>
-      </w:r>
-      <w:r>
-        <w:rPr>
-          <w:rFonts w:ascii="Arial" w:hAnsi="Arial" w:cs="Arial"/>
-        </w:rPr>
-        <w:t xml:space="preserve">en espacio nuevo, agrandando las opciones, sino que primero se elimina lo que estaba en el espacio seleccionado, para evitar </w:t>
-      </w:r>
-      <w:r>
-        <w:rPr>
-          <w:rFonts w:ascii="Arial" w:hAnsi="Arial" w:cs="Arial"/>
-        </w:rPr>
-        <w:t>que quedaran caracteres de otras materias</w:t>
-      </w:r>
-      <w:r>
-        <w:rPr>
-          <w:rFonts w:ascii="Arial" w:hAnsi="Arial" w:cs="Arial"/>
-        </w:rPr>
-        <w:t>.</w:t>
-      </w:r>
-      <w:r>
-        <w:rPr>
-          <w:rFonts w:ascii="Arial" w:hAnsi="Arial" w:cs="Arial"/>
-        </w:rPr>
-        <w:t xml:space="preserve"> Esta </w:t>
-      </w:r>
-      <w:r>
-        <w:rPr>
-          <w:rFonts w:ascii="Arial" w:hAnsi="Arial" w:cs="Arial"/>
-        </w:rPr>
-        <w:t>función,</w:t>
-      </w:r>
-      <w:r>
-        <w:rPr>
-          <w:rFonts w:ascii="Arial" w:hAnsi="Arial" w:cs="Arial"/>
-        </w:rPr>
-        <w:t xml:space="preserve"> a diferencia de las demás, necesito un proceso previo para eliminar los posibles errores en el caso de que se ingrese cualquier otra opción incorrecta, ya sea un carácter, opción fuera del rango disponible.</w:t>
-      </w:r>
-    </w:p>
-    <w:p>
-      <w:pPr>
-        <w:jc w:val="both"/>
+        </w:rPr>
+      </w:pPr>
+      <w:r>
         <w:rPr>
           <w:rFonts w:ascii="Arial" w:hAnsi="Arial" w:cs="Arial"/>
           <w:sz w:val="28"/>
           <w:szCs w:val="28"/>
-          <w:u w:val="single"/>
-        </w:rPr>
-      </w:pPr>
-    </w:p>
-    <w:p>
-      <w:pPr>
-        <w:jc w:val="both"/>
-        <w:rPr>
-          <w:rFonts w:ascii="Arial" w:hAnsi="Arial" w:cs="Arial"/>
-          <w:sz w:val="28"/>
+        </w:rPr>
+        <w:t>Función Eliminar:</w:t>
+      </w:r>
+    </w:p>
+    <w:p>
+      <w:pPr>
+        <w:jc w:val="both"/>
+        <w:rPr>
+          <w:rFonts w:ascii="Arial" w:hAnsi="Arial" w:cs="Arial"/>
           <w:szCs w:val="28"/>
-          <w:u w:val="single"/>
-        </w:rPr>
-      </w:pPr>
-      <w:r>
-        <w:rPr>
-          <w:rFonts w:ascii="Arial" w:hAnsi="Arial" w:cs="Arial"/>
-          <w:sz w:val="28"/>
+        </w:rPr>
+      </w:pPr>
+      <w:r>
+        <w:rPr>
+          <w:rFonts w:ascii="Arial" w:hAnsi="Arial" w:cs="Arial"/>
           <w:szCs w:val="28"/>
-          <w:u w:val="single"/>
-        </w:rPr>
-        <w:t>Función Eliminar</w:t>
-      </w:r>
-      <w:r>
-        <w:rPr>
-          <w:rFonts w:ascii="Arial" w:hAnsi="Arial" w:cs="Arial"/>
-          <w:sz w:val="28"/>
+        </w:rPr>
+        <w:t>Esta función</w:t>
+      </w:r>
+      <w:r>
+        <w:rPr>
+          <w:rFonts w:ascii="Arial" w:hAnsi="Arial" w:cs="Arial"/>
           <w:szCs w:val="28"/>
-          <w:u w:val="single"/>
-        </w:rPr>
-        <w:t>:</w:t>
-      </w:r>
-    </w:p>
-    <w:p>
-      <w:pPr>
-        <w:jc w:val="both"/>
+        </w:rPr>
+        <w:t>, como lo indica su nombre, se usa para eliminar asignaturas con su nota y, como ocurre en modificar, para modificar una asignatura primero se comprueba de que exista alguna previamente para poder seleccionarla</w:t>
+      </w:r>
+      <w:r>
         <w:rPr>
           <w:rFonts w:ascii="Arial" w:hAnsi="Arial" w:cs="Arial"/>
           <w:szCs w:val="28"/>
         </w:rPr>
-      </w:pPr>
-      <w:r>
-        <w:rPr>
-          <w:rFonts w:ascii="Arial" w:hAnsi="Arial" w:cs="Arial"/>
-          <w:szCs w:val="28"/>
-        </w:rPr>
-        <w:t>Esta función</w:t>
-      </w:r>
-      <w:r>
-        <w:rPr>
-          <w:rFonts w:ascii="Arial" w:hAnsi="Arial" w:cs="Arial"/>
-          <w:szCs w:val="28"/>
-        </w:rPr>
-        <w:t>, como lo indica su nombre, se usa para eliminar asignaturas con su nota y, como ocurre en modificar, para modificar una asignatura primero se comprueba de que exista alguna previamente para poder seleccionarla</w:t>
-      </w:r>
-      <w:r>
-        <w:rPr>
-          <w:rFonts w:ascii="Arial" w:hAnsi="Arial" w:cs="Arial"/>
-          <w:szCs w:val="28"/>
-        </w:rPr>
         <w:t>, y de la cual se elimina completamente y se sobrescribe con la materia que tiene debajo suyo.</w:t>
       </w:r>
     </w:p>
@@ -1796,13 +1802,15 @@
         <w:jc w:val="both"/>
         <w:rPr>
           <w:rFonts w:ascii="Arial" w:hAnsi="Arial" w:cs="Arial"/>
-          <w:sz w:val="28"/>
-          <w:u w:val="single"/>
-        </w:rPr>
-      </w:pPr>
-      <w:r>
-        <w:rPr>
-          <w:rFonts w:ascii="Arial" w:hAnsi="Arial" w:cs="Arial"/>
+          <w:b/>
+          <w:sz w:val="28"/>
+          <w:u w:val="single"/>
+        </w:rPr>
+      </w:pPr>
+      <w:r>
+        <w:rPr>
+          <w:rFonts w:ascii="Arial" w:hAnsi="Arial" w:cs="Arial"/>
+          <w:b/>
           <w:sz w:val="28"/>
           <w:u w:val="single"/>
         </w:rPr>
@@ -1869,7 +1877,7 @@
 </file>
 
 <file path=word/endnotes.xml><?xml version="1.0" encoding="utf-8"?>
-<w:endnotes xmlns:wpc="http://schemas.microsoft.com/office/word/2010/wordprocessingCanvas" xmlns:cx="http://schemas.microsoft.com/office/drawing/2014/chartex" xmlns:cx1="http://schemas.microsoft.com/office/drawing/2015/9/8/chartex" xmlns:cx2="http://schemas.microsoft.com/office/drawing/2015/10/21/chartex" xmlns:cx3="http://schemas.microsoft.com/office/drawing/2016/5/9/chartex" xmlns:cx4="http://schemas.microsoft.com/office/drawing/2016/5/10/chartex" xmlns:cx5="http://schemas.microsoft.com/office/drawing/2016/5/11/chartex" xmlns:cx6="http://schemas.microsoft.com/office/drawing/2016/5/12/chartex" xmlns:cx7="http://schemas.microsoft.com/office/drawing/2016/5/13/chartex" xmlns:cx8="http://schemas.microsoft.com/office/drawing/2016/5/14/chartex" xmlns:mc="http://schemas.openxmlformats.org/markup-compatibility/2006" xmlns:aink="http://schemas.microsoft.com/office/drawing/2016/ink" xmlns:am3d="http://schemas.microsoft.com/office/drawing/2017/model3d" xmlns:o="urn:schemas-microsoft-com:office:office" xmlns:r="http://schemas.openxmlformats.org/officeDocument/2006/relationships" xmlns:m="http://schemas.openxmlformats.org/officeDocument/2006/math" xmlns:v="urn:schemas-microsoft-com:vml" xmlns:wp14="http://schemas.microsoft.com/office/word/2010/wordprocessingDrawing" xmlns:wp="http://schemas.openxmlformats.org/drawingml/2006/wordprocessingDrawing" xmlns:w10="urn:schemas-microsoft-com:office:word" xmlns:w="http://schemas.openxmlformats.org/wordprocessingml/2006/main" xmlns:w14="http://schemas.microsoft.com/office/word/2010/wordml" xmlns:w15="http://schemas.microsoft.com/office/word/2012/wordml" xmlns:w16cid="http://schemas.microsoft.com/office/word/2016/wordml/cid" xmlns:w16se="http://schemas.microsoft.com/office/word/2015/wordml/symex" xmlns:wpg="http://schemas.microsoft.com/office/word/2010/wordprocessingGroup" xmlns:wpi="http://schemas.microsoft.com/office/word/2010/wordprocessingInk" xmlns:wne="http://schemas.microsoft.com/office/word/2006/wordml" xmlns:wps="http://schemas.microsoft.com/office/word/2010/wordprocessingShape" mc:Ignorable="w14 w15 w16se w16cid wp14">
+<w:endnotes xmlns:wpc="http://schemas.microsoft.com/office/word/2010/wordprocessingCanvas" xmlns:cx="http://schemas.microsoft.com/office/drawing/2014/chartex" xmlns:cx1="http://schemas.microsoft.com/office/drawing/2015/9/8/chartex" xmlns:mc="http://schemas.openxmlformats.org/markup-compatibility/2006" xmlns:o="urn:schemas-microsoft-com:office:office" xmlns:r="http://schemas.openxmlformats.org/officeDocument/2006/relationships" xmlns:m="http://schemas.openxmlformats.org/officeDocument/2006/math" xmlns:v="urn:schemas-microsoft-com:vml" xmlns:wp14="http://schemas.microsoft.com/office/word/2010/wordprocessingDrawing" xmlns:wp="http://schemas.openxmlformats.org/drawingml/2006/wordprocessingDrawing" xmlns:w10="urn:schemas-microsoft-com:office:word" xmlns:w="http://schemas.openxmlformats.org/wordprocessingml/2006/main" xmlns:w14="http://schemas.microsoft.com/office/word/2010/wordml" xmlns:w15="http://schemas.microsoft.com/office/word/2012/wordml" xmlns:w16se="http://schemas.microsoft.com/office/word/2015/wordml/symex" xmlns:wpg="http://schemas.microsoft.com/office/word/2010/wordprocessingGroup" xmlns:wpi="http://schemas.microsoft.com/office/word/2010/wordprocessingInk" xmlns:wne="http://schemas.microsoft.com/office/word/2006/wordml" xmlns:wps="http://schemas.microsoft.com/office/word/2010/wordprocessingShape" mc:Ignorable="w14 w15 w16se wp14">
   <w:endnote w:type="separator" w:id="-1">
     <w:p>
       <w:pPr>
@@ -1894,7 +1902,7 @@
 </file>
 
 <file path=word/footnotes.xml><?xml version="1.0" encoding="utf-8"?>
-<w:footnotes xmlns:wpc="http://schemas.microsoft.com/office/word/2010/wordprocessingCanvas" xmlns:cx="http://schemas.microsoft.com/office/drawing/2014/chartex" xmlns:cx1="http://schemas.microsoft.com/office/drawing/2015/9/8/chartex" xmlns:cx2="http://schemas.microsoft.com/office/drawing/2015/10/21/chartex" xmlns:cx3="http://schemas.microsoft.com/office/drawing/2016/5/9/chartex" xmlns:cx4="http://schemas.microsoft.com/office/drawing/2016/5/10/chartex" xmlns:cx5="http://schemas.microsoft.com/office/drawing/2016/5/11/chartex" xmlns:cx6="http://schemas.microsoft.com/office/drawing/2016/5/12/chartex" xmlns:cx7="http://schemas.microsoft.com/office/drawing/2016/5/13/chartex" xmlns:cx8="http://schemas.microsoft.com/office/drawing/2016/5/14/chartex" xmlns:mc="http://schemas.openxmlformats.org/markup-compatibility/2006" xmlns:aink="http://schemas.microsoft.com/office/drawing/2016/ink" xmlns:am3d="http://schemas.microsoft.com/office/drawing/2017/model3d" xmlns:o="urn:schemas-microsoft-com:office:office" xmlns:r="http://schemas.openxmlformats.org/officeDocument/2006/relationships" xmlns:m="http://schemas.openxmlformats.org/officeDocument/2006/math" xmlns:v="urn:schemas-microsoft-com:vml" xmlns:wp14="http://schemas.microsoft.com/office/word/2010/wordprocessingDrawing" xmlns:wp="http://schemas.openxmlformats.org/drawingml/2006/wordprocessingDrawing" xmlns:w10="urn:schemas-microsoft-com:office:word" xmlns:w="http://schemas.openxmlformats.org/wordprocessingml/2006/main" xmlns:w14="http://schemas.microsoft.com/office/word/2010/wordml" xmlns:w15="http://schemas.microsoft.com/office/word/2012/wordml" xmlns:w16cid="http://schemas.microsoft.com/office/word/2016/wordml/cid" xmlns:w16se="http://schemas.microsoft.com/office/word/2015/wordml/symex" xmlns:wpg="http://schemas.microsoft.com/office/word/2010/wordprocessingGroup" xmlns:wpi="http://schemas.microsoft.com/office/word/2010/wordprocessingInk" xmlns:wne="http://schemas.microsoft.com/office/word/2006/wordml" xmlns:wps="http://schemas.microsoft.com/office/word/2010/wordprocessingShape" mc:Ignorable="w14 w15 w16se w16cid wp14">
+<w:footnotes xmlns:wpc="http://schemas.microsoft.com/office/word/2010/wordprocessingCanvas" xmlns:cx="http://schemas.microsoft.com/office/drawing/2014/chartex" xmlns:cx1="http://schemas.microsoft.com/office/drawing/2015/9/8/chartex" xmlns:mc="http://schemas.openxmlformats.org/markup-compatibility/2006" xmlns:o="urn:schemas-microsoft-com:office:office" xmlns:r="http://schemas.openxmlformats.org/officeDocument/2006/relationships" xmlns:m="http://schemas.openxmlformats.org/officeDocument/2006/math" xmlns:v="urn:schemas-microsoft-com:vml" xmlns:wp14="http://schemas.microsoft.com/office/word/2010/wordprocessingDrawing" xmlns:wp="http://schemas.openxmlformats.org/drawingml/2006/wordprocessingDrawing" xmlns:w10="urn:schemas-microsoft-com:office:word" xmlns:w="http://schemas.openxmlformats.org/wordprocessingml/2006/main" xmlns:w14="http://schemas.microsoft.com/office/word/2010/wordml" xmlns:w15="http://schemas.microsoft.com/office/word/2012/wordml" xmlns:w16se="http://schemas.microsoft.com/office/word/2015/wordml/symex" xmlns:wpg="http://schemas.microsoft.com/office/word/2010/wordprocessingGroup" xmlns:wpi="http://schemas.microsoft.com/office/word/2010/wordprocessingInk" xmlns:wne="http://schemas.microsoft.com/office/word/2006/wordml" xmlns:wps="http://schemas.microsoft.com/office/word/2010/wordprocessingShape" mc:Ignorable="w14 w15 w16se wp14">
   <w:footnote w:type="separator" w:id="-1">
     <w:p>
       <w:pPr>
@@ -1919,7 +1927,7 @@
 </file>
 
 <file path=word/header1.xml><?xml version="1.0" encoding="utf-8"?>
-<w:hdr xmlns:wpc="http://schemas.microsoft.com/office/word/2010/wordprocessingCanvas" xmlns:cx="http://schemas.microsoft.com/office/drawing/2014/chartex" xmlns:cx1="http://schemas.microsoft.com/office/drawing/2015/9/8/chartex" xmlns:cx2="http://schemas.microsoft.com/office/drawing/2015/10/21/chartex" xmlns:cx3="http://schemas.microsoft.com/office/drawing/2016/5/9/chartex" xmlns:cx4="http://schemas.microsoft.com/office/drawing/2016/5/10/chartex" xmlns:cx5="http://schemas.microsoft.com/office/drawing/2016/5/11/chartex" xmlns:cx6="http://schemas.microsoft.com/office/drawing/2016/5/12/chartex" xmlns:cx7="http://schemas.microsoft.com/office/drawing/2016/5/13/chartex" xmlns:cx8="http://schemas.microsoft.com/office/drawing/2016/5/14/chartex" xmlns:mc="http://schemas.openxmlformats.org/markup-compatibility/2006" xmlns:aink="http://schemas.microsoft.com/office/drawing/2016/ink" xmlns:am3d="http://schemas.microsoft.com/office/drawing/2017/model3d" xmlns:o="urn:schemas-microsoft-com:office:office" xmlns:r="http://schemas.openxmlformats.org/officeDocument/2006/relationships" xmlns:m="http://schemas.openxmlformats.org/officeDocument/2006/math" xmlns:v="urn:schemas-microsoft-com:vml" xmlns:wp14="http://schemas.microsoft.com/office/word/2010/wordprocessingDrawing" xmlns:wp="http://schemas.openxmlformats.org/drawingml/2006/wordprocessingDrawing" xmlns:w10="urn:schemas-microsoft-com:office:word" xmlns:w="http://schemas.openxmlformats.org/wordprocessingml/2006/main" xmlns:w14="http://schemas.microsoft.com/office/word/2010/wordml" xmlns:w15="http://schemas.microsoft.com/office/word/2012/wordml" xmlns:w16cid="http://schemas.microsoft.com/office/word/2016/wordml/cid" xmlns:w16se="http://schemas.microsoft.com/office/word/2015/wordml/symex" xmlns:wpg="http://schemas.microsoft.com/office/word/2010/wordprocessingGroup" xmlns:wpi="http://schemas.microsoft.com/office/word/2010/wordprocessingInk" xmlns:wne="http://schemas.microsoft.com/office/word/2006/wordml" xmlns:wps="http://schemas.microsoft.com/office/word/2010/wordprocessingShape" mc:Ignorable="w14 w15 w16se w16cid wp14">
+<w:hdr xmlns:wpc="http://schemas.microsoft.com/office/word/2010/wordprocessingCanvas" xmlns:cx="http://schemas.microsoft.com/office/drawing/2014/chartex" xmlns:cx1="http://schemas.microsoft.com/office/drawing/2015/9/8/chartex" xmlns:mc="http://schemas.openxmlformats.org/markup-compatibility/2006" xmlns:o="urn:schemas-microsoft-com:office:office" xmlns:r="http://schemas.openxmlformats.org/officeDocument/2006/relationships" xmlns:m="http://schemas.openxmlformats.org/officeDocument/2006/math" xmlns:v="urn:schemas-microsoft-com:vml" xmlns:wp14="http://schemas.microsoft.com/office/word/2010/wordprocessingDrawing" xmlns:wp="http://schemas.openxmlformats.org/drawingml/2006/wordprocessingDrawing" xmlns:w10="urn:schemas-microsoft-com:office:word" xmlns:w="http://schemas.openxmlformats.org/wordprocessingml/2006/main" xmlns:w14="http://schemas.microsoft.com/office/word/2010/wordml" xmlns:w15="http://schemas.microsoft.com/office/word/2012/wordml" xmlns:w16se="http://schemas.microsoft.com/office/word/2015/wordml/symex" xmlns:wpg="http://schemas.microsoft.com/office/word/2010/wordprocessingGroup" xmlns:wpi="http://schemas.microsoft.com/office/word/2010/wordprocessingInk" xmlns:wne="http://schemas.microsoft.com/office/word/2006/wordml" xmlns:wps="http://schemas.microsoft.com/office/word/2010/wordprocessingShape" mc:Ignorable="w14 w15 w16se wp14">
   <w:p>
     <w:pPr>
       <w:pStyle w:val="Encabezado"/>
@@ -1951,6 +1959,7 @@
           <w:docPartUnique/>
         </w:docPartObj>
       </w:sdtPr>
+      <w:sdtEndPr/>
       <w:sdtContent>
         <w:r>
           <w:rPr>
@@ -1983,7 +1992,7 @@
             <w:sz w:val="24"/>
             <w:szCs w:val="24"/>
           </w:rPr>
-          <w:t>4</w:t>
+          <w:t>2</w:t>
         </w:r>
         <w:r>
           <w:rPr>
@@ -2005,7 +2014,7 @@
 </file>
 
 <file path=word/styles.xml><?xml version="1.0" encoding="utf-8"?>
-<w:styles xmlns:mc="http://schemas.openxmlformats.org/markup-compatibility/2006" xmlns:r="http://schemas.openxmlformats.org/officeDocument/2006/relationships" xmlns:w="http://schemas.openxmlformats.org/wordprocessingml/2006/main" xmlns:w14="http://schemas.microsoft.com/office/word/2010/wordml" xmlns:w15="http://schemas.microsoft.com/office/word/2012/wordml" xmlns:w16cid="http://schemas.microsoft.com/office/word/2016/wordml/cid" xmlns:w16se="http://schemas.microsoft.com/office/word/2015/wordml/symex" mc:Ignorable="w14 w15 w16se w16cid">
+<w:styles xmlns:mc="http://schemas.openxmlformats.org/markup-compatibility/2006" xmlns:r="http://schemas.openxmlformats.org/officeDocument/2006/relationships" xmlns:w="http://schemas.openxmlformats.org/wordprocessingml/2006/main" xmlns:w14="http://schemas.microsoft.com/office/word/2010/wordml" xmlns:w15="http://schemas.microsoft.com/office/word/2012/wordml" xmlns:w16se="http://schemas.microsoft.com/office/word/2015/wordml/symex" mc:Ignorable="w14 w15 w16se">
   <w:docDefaults>
     <w:rPrDefault>
       <w:rPr>
@@ -2021,7 +2030,7 @@
       </w:pPr>
     </w:pPrDefault>
   </w:docDefaults>
-  <w:latentStyles w:defLockedState="0" w:defUIPriority="99" w:defSemiHidden="0" w:defUnhideWhenUsed="0" w:defQFormat="0" w:count="375">
+  <w:latentStyles w:defLockedState="0" w:defUIPriority="99" w:defSemiHidden="0" w:defUnhideWhenUsed="0" w:defQFormat="0" w:count="371">
     <w:lsdException w:name="Normal" w:uiPriority="0" w:qFormat="1"/>
     <w:lsdException w:name="heading 1" w:uiPriority="9" w:qFormat="1"/>
     <w:lsdException w:name="heading 2" w:semiHidden="1" w:uiPriority="9" w:unhideWhenUsed="1" w:qFormat="1"/>
@@ -2127,6 +2136,7 @@
     <w:lsdException w:name="HTML Sample" w:semiHidden="1" w:unhideWhenUsed="1"/>
     <w:lsdException w:name="HTML Typewriter" w:semiHidden="1" w:unhideWhenUsed="1"/>
     <w:lsdException w:name="HTML Variable" w:semiHidden="1" w:unhideWhenUsed="1"/>
+    <w:lsdException w:name="Normal Table" w:semiHidden="1" w:unhideWhenUsed="1"/>
     <w:lsdException w:name="annotation subject" w:semiHidden="1" w:unhideWhenUsed="1"/>
     <w:lsdException w:name="No List" w:semiHidden="1" w:unhideWhenUsed="1"/>
     <w:lsdException w:name="Outline List 1" w:semiHidden="1" w:unhideWhenUsed="1"/>
@@ -2170,8 +2180,10 @@
     <w:lsdException w:name="Table Elegant" w:semiHidden="1" w:unhideWhenUsed="1"/>
     <w:lsdException w:name="Table Professional" w:semiHidden="1" w:unhideWhenUsed="1"/>
     <w:lsdException w:name="Table Subtle 1" w:semiHidden="1" w:unhideWhenUsed="1"/>
+    <w:lsdException w:name="Table Subtle 2" w:semiHidden="1" w:unhideWhenUsed="1"/>
     <w:lsdException w:name="Table Web 1" w:semiHidden="1" w:unhideWhenUsed="1"/>
     <w:lsdException w:name="Table Web 2" w:semiHidden="1" w:unhideWhenUsed="1"/>
+    <w:lsdException w:name="Table Web 3" w:semiHidden="1" w:unhideWhenUsed="1"/>
     <w:lsdException w:name="Balloon Text" w:semiHidden="1" w:unhideWhenUsed="1"/>
     <w:lsdException w:name="Table Grid" w:uiPriority="39"/>
     <w:lsdException w:name="Table Theme" w:semiHidden="1" w:unhideWhenUsed="1"/>
@@ -2390,10 +2402,6 @@
     <w:lsdException w:name="List Table 5 Dark Accent 6" w:uiPriority="50"/>
     <w:lsdException w:name="List Table 6 Colorful Accent 6" w:uiPriority="51"/>
     <w:lsdException w:name="List Table 7 Colorful Accent 6" w:uiPriority="52"/>
-    <w:lsdException w:name="Mention" w:semiHidden="1" w:unhideWhenUsed="1"/>
-    <w:lsdException w:name="Smart Hyperlink" w:semiHidden="1" w:unhideWhenUsed="1"/>
-    <w:lsdException w:name="Hashtag" w:semiHidden="1" w:unhideWhenUsed="1"/>
-    <w:lsdException w:name="Unresolved Mention" w:semiHidden="1" w:unhideWhenUsed="1"/>
   </w:latentStyles>
   <w:style w:type="paragraph" w:default="1" w:styleId="Normal">
     <w:name w:val="Normal"/>

</xml_diff>